<commit_message>
Slight update to v5
</commit_message>
<xml_diff>
--- a/PeaceTrack Mobile App Requirements v5.docx
+++ b/PeaceTrack Mobile App Requirements v5.docx
@@ -155,25 +155,23 @@
           <w:color w:val="FF0000"/>
         </w:rPr>
       </w:pPr>
-      <w:bookmarkStart w:id="0" w:name="_GoBack"/>
+    </w:p>
+    <w:p>
+      <w:pPr>
+        <w:rPr>
+          <w:b/>
+        </w:rPr>
+      </w:pPr>
+    </w:p>
+    <w:p>
+      <w:pPr>
+        <w:pStyle w:val="Heading1"/>
+      </w:pPr>
+      <w:bookmarkStart w:id="0" w:name="_Toc388617534"/>
+      <w:r>
+        <w:t>DOCUMENT CHANGE CONTROL</w:t>
+      </w:r>
       <w:bookmarkEnd w:id="0"/>
-    </w:p>
-    <w:p>
-      <w:pPr>
-        <w:rPr>
-          <w:b/>
-        </w:rPr>
-      </w:pPr>
-    </w:p>
-    <w:p>
-      <w:pPr>
-        <w:pStyle w:val="Heading1"/>
-      </w:pPr>
-      <w:bookmarkStart w:id="1" w:name="_Toc388617534"/>
-      <w:r>
-        <w:t>DOCUMENT CHANGE CONTROL</w:t>
-      </w:r>
-      <w:bookmarkEnd w:id="1"/>
     </w:p>
     <w:p>
       <w:pPr>
@@ -1180,14 +1178,14 @@
           <w:lang w:val="fr-FR"/>
         </w:rPr>
       </w:pPr>
-      <w:bookmarkStart w:id="2" w:name="_Toc388617535"/>
+      <w:bookmarkStart w:id="1" w:name="_Toc388617535"/>
       <w:r>
         <w:rPr>
           <w:lang w:val="fr-FR"/>
         </w:rPr>
         <w:t>DEFINITION</w:t>
       </w:r>
-      <w:bookmarkEnd w:id="2"/>
+      <w:bookmarkEnd w:id="1"/>
     </w:p>
     <w:p>
       <w:pPr>
@@ -2106,14 +2104,14 @@
           <w:lang w:val="fr-FR"/>
         </w:rPr>
       </w:pPr>
-      <w:bookmarkStart w:id="3" w:name="_Toc388617536"/>
+      <w:bookmarkStart w:id="2" w:name="_Toc388617536"/>
       <w:r>
         <w:rPr>
           <w:lang w:val="fr-FR"/>
         </w:rPr>
         <w:t>PROJECT MANAGERS</w:t>
       </w:r>
-      <w:bookmarkEnd w:id="3"/>
+      <w:bookmarkEnd w:id="2"/>
     </w:p>
     <w:p>
       <w:pPr>
@@ -3880,6 +3878,7 @@
               <w:fldChar w:fldCharType="end"/>
             </w:r>
           </w:hyperlink>
+          <w:bookmarkStart w:id="3" w:name="_GoBack"/>
         </w:p>
         <w:p>
           <w:pPr>
@@ -3950,6 +3949,7 @@
             </w:r>
           </w:hyperlink>
         </w:p>
+        <w:bookmarkEnd w:id="3"/>
         <w:p>
           <w:pPr>
             <w:pStyle w:val="TOC2"/>
@@ -3961,63 +3961,76 @@
               <w:noProof/>
             </w:rPr>
           </w:pPr>
-          <w:hyperlink w:anchor="_Toc388617558" w:history="1">
-            <w:r>
-              <w:rPr>
-                <w:rStyle w:val="Hyperlink"/>
-                <w:noProof/>
-              </w:rPr>
-              <w:t>Set Up</w:t>
-            </w:r>
-            <w:r>
-              <w:rPr>
-                <w:noProof/>
-                <w:webHidden/>
-              </w:rPr>
-              <w:tab/>
-            </w:r>
-            <w:r>
-              <w:rPr>
-                <w:noProof/>
-                <w:webHidden/>
-              </w:rPr>
-              <w:fldChar w:fldCharType="begin"/>
-            </w:r>
-            <w:r>
-              <w:rPr>
-                <w:noProof/>
-                <w:webHidden/>
-              </w:rPr>
-              <w:instrText xml:space="preserve"> PAGEREF _Toc388617558 \h </w:instrText>
-            </w:r>
-            <w:r>
-              <w:rPr>
-                <w:noProof/>
-                <w:webHidden/>
-              </w:rPr>
-            </w:r>
-            <w:r>
-              <w:rPr>
-                <w:noProof/>
-                <w:webHidden/>
-              </w:rPr>
-              <w:fldChar w:fldCharType="separate"/>
-            </w:r>
-            <w:r>
-              <w:rPr>
-                <w:noProof/>
-                <w:webHidden/>
-              </w:rPr>
-              <w:t>11</w:t>
-            </w:r>
-            <w:r>
-              <w:rPr>
-                <w:noProof/>
-                <w:webHidden/>
-              </w:rPr>
-              <w:fldChar w:fldCharType="end"/>
-            </w:r>
-          </w:hyperlink>
+          <w:r>
+            <w:fldChar w:fldCharType="begin"/>
+          </w:r>
+          <w:r>
+            <w:instrText xml:space="preserve"> HYPERLINK \l "_Toc388617558" </w:instrText>
+          </w:r>
+          <w:r>
+            <w:fldChar w:fldCharType="separate"/>
+          </w:r>
+          <w:r>
+            <w:rPr>
+              <w:rStyle w:val="Hyperlink"/>
+              <w:noProof/>
+            </w:rPr>
+            <w:t>Set Up</w:t>
+          </w:r>
+          <w:r>
+            <w:rPr>
+              <w:noProof/>
+              <w:webHidden/>
+            </w:rPr>
+            <w:tab/>
+          </w:r>
+          <w:r>
+            <w:rPr>
+              <w:noProof/>
+              <w:webHidden/>
+            </w:rPr>
+            <w:fldChar w:fldCharType="begin"/>
+          </w:r>
+          <w:r>
+            <w:rPr>
+              <w:noProof/>
+              <w:webHidden/>
+            </w:rPr>
+            <w:instrText xml:space="preserve"> PAGEREF _Toc388617558 \h </w:instrText>
+          </w:r>
+          <w:r>
+            <w:rPr>
+              <w:noProof/>
+              <w:webHidden/>
+            </w:rPr>
+          </w:r>
+          <w:r>
+            <w:rPr>
+              <w:noProof/>
+              <w:webHidden/>
+            </w:rPr>
+            <w:fldChar w:fldCharType="separate"/>
+          </w:r>
+          <w:r>
+            <w:rPr>
+              <w:noProof/>
+              <w:webHidden/>
+            </w:rPr>
+            <w:t>11</w:t>
+          </w:r>
+          <w:r>
+            <w:rPr>
+              <w:noProof/>
+              <w:webHidden/>
+            </w:rPr>
+            <w:fldChar w:fldCharType="end"/>
+          </w:r>
+          <w:r>
+            <w:rPr>
+              <w:noProof/>
+            </w:rPr>
+            <w:fldChar w:fldCharType="end"/>
+          </w:r>
         </w:p>
         <w:p>
           <w:pPr>
@@ -4439,7 +4452,6 @@
         <w:rPr>
           <w:b/>
         </w:rPr>
-        <w:lastRenderedPageBreak/>
         <w:t>iOS</w:t>
       </w:r>
       <w:proofErr w:type="gramEnd"/>
@@ -4532,13 +4544,64 @@
     <w:p/>
     <w:p>
       <w:r>
-        <w:t>The objective of this project is to understand the Monitoring and Evaluation process Peace Corps currently uses to assess the impact of Peace Corps Volunteers in the field, understand the data structure and reporting workflow changes the Agency would like to make in the future, and create a mobile solution that best represents that future desired state. This mobile application can then serve as a change agent within the Agency, create a tangible product that represents our goal and future, and prepared us to go live with this solution once it’s approved.</w:t>
+        <w:t xml:space="preserve">The objective of this project is to understand the Monitoring and Evaluation </w:t>
+      </w:r>
+      <w:r>
+        <w:t xml:space="preserve">(M&amp;E) </w:t>
+      </w:r>
+      <w:r>
+        <w:t xml:space="preserve">process Peace Corps currently uses to assess the impact of Peace Corps Volunteers in the field, understand the data structure and reporting workflow changes the Agency would like to make in the future, and create a mobile solution that best represents that future desired state. This mobile application </w:t>
+      </w:r>
+      <w:r>
+        <w:t>will</w:t>
+      </w:r>
+      <w:r>
+        <w:t xml:space="preserve"> serve as a change agent within the Agency</w:t>
+      </w:r>
+      <w:r>
+        <w:t>.</w:t>
+      </w:r>
+      <w:r>
+        <w:t xml:space="preserve"> </w:t>
+      </w:r>
+      <w:r>
+        <w:t>This application is</w:t>
+      </w:r>
+      <w:r>
+        <w:t xml:space="preserve"> a tangible product that represents our goal and</w:t>
+      </w:r>
+      <w:r>
+        <w:t xml:space="preserve"> our</w:t>
+      </w:r>
+      <w:r>
+        <w:t xml:space="preserve"> future, and </w:t>
+      </w:r>
+      <w:r>
+        <w:t>will prepare</w:t>
+      </w:r>
+      <w:r>
+        <w:t xml:space="preserve"> </w:t>
+      </w:r>
+      <w:r>
+        <w:t xml:space="preserve">us to go live with </w:t>
+      </w:r>
+      <w:r>
+        <w:t>a better M&amp;E tool.</w:t>
       </w:r>
     </w:p>
     <w:p/>
     <w:p>
       <w:r>
-        <w:t>This project should not just be seen as an internal change agent, but as the cornerstone tool of the future of Peace Corps Volunteer reporting on the work that they do. This effort will cause more Volunteers to report on their work, and allow Peace Corps to make data-driven decisions on all aspects of our business.</w:t>
+        <w:t xml:space="preserve">This project should not just be seen as an internal change agent, but as the cornerstone tool of the future of Peace Corps Volunteer reporting on the work that they do. This effort will cause more Volunteers to report on their work, and allow Peace Corps to make data-driven decisions </w:t>
+      </w:r>
+      <w:r>
+        <w:t>in</w:t>
+      </w:r>
+      <w:r>
+        <w:t xml:space="preserve"> </w:t>
+      </w:r>
+      <w:r>
+        <w:t>all aspects of our business.</w:t>
       </w:r>
     </w:p>
     <w:p/>
@@ -4687,7 +4750,6 @@
         <w:rPr>
           <w:noProof/>
         </w:rPr>
-        <w:lastRenderedPageBreak/>
         <w:drawing>
           <wp:inline distT="0" distB="0" distL="0" distR="0" wp14:anchorId="3D466D29" wp14:editId="51D698DB">
             <wp:extent cx="5626099" cy="4219575"/>
@@ -4950,11 +5012,7 @@
     <w:p/>
     <w:p>
       <w:r>
-        <w:t xml:space="preserve">Data is reported semi-annually (between two and four times per year), and frequently requires Volunteers to travel to a nearby city to complete their data entry. Volunteers can use the paper booklet to help complete Volunteer Reporting </w:t>
-      </w:r>
-      <w:r>
-        <w:lastRenderedPageBreak/>
-        <w:t xml:space="preserve">Form (VRF), using the online </w:t>
+        <w:t xml:space="preserve">Data is reported semi-annually (between two and four times per year), and frequently requires Volunteers to travel to a nearby city to complete their data entry. Volunteers can use the paper booklet to help complete Volunteer Reporting Form (VRF), using the online </w:t>
       </w:r>
       <w:r>
         <w:t>called the Volunteer Reporting Tool (VRT). Data entry for the entire quarter c</w:t>
@@ -5563,10 +5621,10 @@
             <v:path o:extrusionok="f" gradientshapeok="t" o:connecttype="rect"/>
             <o:lock v:ext="edit" aspectratio="t"/>
           </v:shapetype>
-          <v:shape id="_x0000_i1035" type="#_x0000_t75" style="width:467.3pt;height:350.5pt" o:ole="">
+          <v:shape id="_x0000_i1025" type="#_x0000_t75" style="width:467.3pt;height:350.5pt" o:ole="">
             <v:imagedata r:id="rId18" o:title=""/>
           </v:shape>
-          <o:OLEObject Type="Embed" ProgID="AcroExch.Document.11" ShapeID="_x0000_i1035" DrawAspect="Content" ObjectID="_1462359782" r:id="rId19"/>
+          <o:OLEObject Type="Embed" ProgID="AcroExch.Document.11" ShapeID="_x0000_i1025" DrawAspect="Content" ObjectID="_1462360701" r:id="rId19"/>
         </w:object>
       </w:r>
     </w:p>
@@ -5940,11 +5998,7 @@
         <w:t xml:space="preserve">training evaluation levels. </w:t>
       </w:r>
       <w:r>
-        <w:t xml:space="preserve">As with Outputs, </w:t>
-      </w:r>
-      <w:r>
-        <w:lastRenderedPageBreak/>
-        <w:t>Outcomes can measure things other can impacts on a targeted group of individuals, changes in the environment also are measured by Outcomes.</w:t>
+        <w:t>As with Outputs, Outcomes can measure things other can impacts on a targeted group of individuals, changes in the environment also are measured by Outcomes.</w:t>
       </w:r>
     </w:p>
     <w:p>
@@ -6244,7 +6298,6 @@
         <w:rPr>
           <w:b/>
         </w:rPr>
-        <w:lastRenderedPageBreak/>
         <w:t>Current Reporting Diagram:</w:t>
       </w:r>
     </w:p>
@@ -7203,7 +7256,6 @@
         <w:rPr>
           <w:noProof/>
         </w:rPr>
-        <w:lastRenderedPageBreak/>
         <w:drawing>
           <wp:inline distT="0" distB="0" distL="0" distR="0" wp14:anchorId="2755C551" wp14:editId="207F71B8">
             <wp:extent cx="5702299" cy="4276725"/>
@@ -7479,11 +7531,7 @@
         <w:t xml:space="preserve"> </w:t>
       </w:r>
       <w:r>
-        <w:t xml:space="preserve">If a volunteer organizes an activity, they need to be able to quickly </w:t>
-      </w:r>
-      <w:r>
-        <w:lastRenderedPageBreak/>
-        <w:t>record it, and have the application do the leg work on figuring out how that connects to upstream Objectives and downstream Indicators.</w:t>
+        <w:t>If a volunteer organizes an activity, they need to be able to quickly record it, and have the application do the leg work on figuring out how that connects to upstream Objectives and downstream Indicators.</w:t>
       </w:r>
     </w:p>
     <w:p/>
@@ -7558,10 +7606,10 @@
       </w:pPr>
       <w:r>
         <w:object w:dxaOrig="8364" w:dyaOrig="3144">
-          <v:shape id="_x0000_i1058" type="#_x0000_t75" style="width:418.4pt;height:156.9pt" o:ole="">
+          <v:shape id="_x0000_i1026" type="#_x0000_t75" style="width:418.4pt;height:156.9pt" o:ole="">
             <v:imagedata r:id="rId26" o:title=""/>
           </v:shape>
-          <o:OLEObject Type="Embed" ProgID="Visio.Drawing.11" ShapeID="_x0000_i1058" DrawAspect="Content" ObjectID="_1462359783" r:id="rId27"/>
+          <o:OLEObject Type="Embed" ProgID="Visio.Drawing.11" ShapeID="_x0000_i1026" DrawAspect="Content" ObjectID="_1462360702" r:id="rId27"/>
         </w:object>
       </w:r>
     </w:p>
@@ -7612,7 +7660,6 @@
         <w:rPr>
           <w:noProof/>
         </w:rPr>
-        <w:lastRenderedPageBreak/>
         <mc:AlternateContent>
           <mc:Choice Requires="wpg">
             <w:drawing>
@@ -8636,7 +8683,6 @@
         </w:numPr>
       </w:pPr>
       <w:r>
-        <w:lastRenderedPageBreak/>
         <w:t>Activities should easily connect to upstream Objectives.</w:t>
       </w:r>
     </w:p>
@@ -14990,7 +15036,7 @@
 </file>
 
 <file path=customXml/itemProps1.xml><?xml version="1.0" encoding="utf-8"?>
-<ds:datastoreItem xmlns:ds="http://schemas.openxmlformats.org/officeDocument/2006/customXml" ds:itemID="{5409BC1A-E7C9-40BD-9335-22397F901B66}">
+<ds:datastoreItem xmlns:ds="http://schemas.openxmlformats.org/officeDocument/2006/customXml" ds:itemID="{519E8904-649B-45DB-ADD2-75D7937A5891}">
   <ds:schemaRefs>
     <ds:schemaRef ds:uri="http://schemas.openxmlformats.org/officeDocument/2006/bibliography"/>
   </ds:schemaRefs>
@@ -14998,7 +15044,7 @@
 </file>
 
 <file path=customXml/itemProps2.xml><?xml version="1.0" encoding="utf-8"?>
-<ds:datastoreItem xmlns:ds="http://schemas.openxmlformats.org/officeDocument/2006/customXml" ds:itemID="{4A51963D-BFED-4314-843F-EDC23327C9F9}">
+<ds:datastoreItem xmlns:ds="http://schemas.openxmlformats.org/officeDocument/2006/customXml" ds:itemID="{2E1D77F6-1C46-46AC-8F9D-01C16A7339A0}">
   <ds:schemaRefs>
     <ds:schemaRef ds:uri="http://schemas.openxmlformats.org/officeDocument/2006/bibliography"/>
   </ds:schemaRefs>

</xml_diff>